<commit_message>
aksp-java pr1 done and uploaded on edu.mirea.ru
</commit_message>
<xml_diff>
--- a/3rd-Grade/Fifth-Semester/AKSP-Java/ПР1-Московка-АА.docx
+++ b/3rd-Grade/Fifth-Semester/AKSP-Java/ПР1-Московка-АА.docx
@@ -191,13 +191,8 @@
               <w:t xml:space="preserve"> </w:t>
             </w:r>
             <w:r>
-              <w:rPr>
-                <w:noProof/>
-              </w:rPr>
-            </w:r>
-            <w:r>
               <w:pict w14:anchorId="42520D38">
-                <v:line id="Прямая соединительная линия 2" o:spid="_x0000_s1026" style="flip:y;visibility:visible;mso-wrap-style:square;mso-left-percent:-10001;mso-top-percent:-10001;mso-position-horizontal:absolute;mso-position-horizontal-relative:char;mso-position-vertical:absolute;mso-position-vertical-relative:line;mso-left-percent:-10001;mso-top-percent:-10001" from="0,0" to="441pt,.1pt" o:gfxdata="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" strokeweight="3pt">
+                <v:line id="Прямая соединительная линия 2" o:spid="_x0000_s1026" style="flip:y;visibility:visible;mso-wrap-style:square;mso-left-percent:-10001;mso-top-percent:-10001;mso-position-horizontal:absolute;mso-position-horizontal-relative:char;mso-position-vertical:absolute;mso-position-vertical-relative:line;mso-left-percent:-10001;mso-top-percent:-10001" from="0,0" to="441pt,.1pt" strokeweight="3pt">
                   <v:stroke linestyle="thinThin"/>
                   <w10:wrap type="none"/>
                   <w10:anchorlock/>
@@ -1320,17 +1315,6 @@
       <w:pPr>
         <w:jc w:val="center"/>
         <w:rPr>
-          <w:noProof/>
-          <w:sz w:val="26"/>
-          <w:szCs w:val="26"/>
-          <w:lang w:eastAsia="ru-RU"/>
-        </w:rPr>
-      </w:pPr>
-    </w:p>
-    <w:p>
-      <w:pPr>
-        <w:jc w:val="center"/>
-        <w:rPr>
           <w:rFonts w:ascii="Times New Roman" w:hAnsi="Times New Roman" w:cs="Times New Roman"/>
           <w:sz w:val="28"/>
           <w:szCs w:val="28"/>
@@ -1344,9 +1328,9 @@
         </w:rPr>
         <w:lastRenderedPageBreak/>
         <w:drawing>
-          <wp:inline distT="0" distB="0" distL="0" distR="0" wp14:anchorId="19697862" wp14:editId="7E3C0C15">
-            <wp:extent cx="4359018" cy="6035563"/>
-            <wp:effectExtent l="0" t="0" r="3810" b="3810"/>
+          <wp:inline distT="0" distB="0" distL="0" distR="0" wp14:anchorId="179006FD" wp14:editId="046A611F">
+            <wp:extent cx="5940425" cy="5067935"/>
+            <wp:effectExtent l="0" t="0" r="0" b="0"/>
             <wp:docPr id="1" name="Рисунок 1"/>
             <wp:cNvGraphicFramePr>
               <a:graphicFrameLocks xmlns:a="http://schemas.openxmlformats.org/drawingml/2006/main" noChangeAspect="1"/>
@@ -1367,7 +1351,7 @@
                   <pic:spPr>
                     <a:xfrm>
                       <a:off x="0" y="0"/>
-                      <a:ext cx="4359018" cy="6035563"/>
+                      <a:ext cx="5940425" cy="5067935"/>
                     </a:xfrm>
                     <a:prstGeom prst="rect">
                       <a:avLst/>
@@ -1397,6 +1381,23 @@
         </w:rPr>
         <w:t>Рис. 1 – Скриншот кода программы</w:t>
       </w:r>
+      <w:r>
+        <w:rPr>
+          <w:rFonts w:ascii="Times New Roman" w:hAnsi="Times New Roman" w:cs="Times New Roman"/>
+          <w:sz w:val="28"/>
+          <w:szCs w:val="28"/>
+          <w:lang w:val="en-US"/>
+        </w:rPr>
+        <w:t xml:space="preserve"> (</w:t>
+      </w:r>
+      <w:r>
+        <w:rPr>
+          <w:rFonts w:ascii="Times New Roman" w:hAnsi="Times New Roman" w:cs="Times New Roman"/>
+          <w:sz w:val="28"/>
+          <w:szCs w:val="28"/>
+        </w:rPr>
+        <w:t>ч. 1)</w:t>
+      </w:r>
     </w:p>
     <w:p>
       <w:pPr>
@@ -1425,10 +1426,10 @@
         </w:rPr>
         <w:lastRenderedPageBreak/>
         <w:drawing>
-          <wp:inline distT="0" distB="0" distL="0" distR="0" wp14:anchorId="2A97CA5C" wp14:editId="1C3AF1DB">
-            <wp:extent cx="2293819" cy="6500423"/>
+          <wp:inline distT="0" distB="0" distL="0" distR="0" wp14:anchorId="797C321B" wp14:editId="42178A52">
+            <wp:extent cx="5940425" cy="6447790"/>
             <wp:effectExtent l="0" t="0" r="0" b="0"/>
-            <wp:docPr id="3" name="Рисунок 3"/>
+            <wp:docPr id="4" name="Рисунок 4"/>
             <wp:cNvGraphicFramePr>
               <a:graphicFrameLocks xmlns:a="http://schemas.openxmlformats.org/drawingml/2006/main" noChangeAspect="1"/>
             </wp:cNvGraphicFramePr>
@@ -1448,7 +1449,7 @@
                   <pic:spPr>
                     <a:xfrm>
                       <a:off x="0" y="0"/>
-                      <a:ext cx="2293819" cy="6500423"/>
+                      <a:ext cx="5940425" cy="6447790"/>
                     </a:xfrm>
                     <a:prstGeom prst="rect">
                       <a:avLst/>
@@ -1476,7 +1477,154 @@
           <w:sz w:val="28"/>
           <w:szCs w:val="28"/>
         </w:rPr>
-        <w:t xml:space="preserve">Рис. 2 – Скриншот </w:t>
+        <w:t xml:space="preserve">Рис. </w:t>
+      </w:r>
+      <w:r>
+        <w:rPr>
+          <w:rFonts w:ascii="Times New Roman" w:hAnsi="Times New Roman" w:cs="Times New Roman"/>
+          <w:sz w:val="28"/>
+          <w:szCs w:val="28"/>
+        </w:rPr>
+        <w:t>2</w:t>
+      </w:r>
+      <w:r>
+        <w:rPr>
+          <w:rFonts w:ascii="Times New Roman" w:hAnsi="Times New Roman" w:cs="Times New Roman"/>
+          <w:sz w:val="28"/>
+          <w:szCs w:val="28"/>
+        </w:rPr>
+        <w:t xml:space="preserve"> – Скриншот кода программы</w:t>
+      </w:r>
+      <w:r>
+        <w:rPr>
+          <w:rFonts w:ascii="Times New Roman" w:hAnsi="Times New Roman" w:cs="Times New Roman"/>
+          <w:sz w:val="28"/>
+          <w:szCs w:val="28"/>
+          <w:lang w:val="en-US"/>
+        </w:rPr>
+        <w:t xml:space="preserve"> (</w:t>
+      </w:r>
+      <w:r>
+        <w:rPr>
+          <w:rFonts w:ascii="Times New Roman" w:hAnsi="Times New Roman" w:cs="Times New Roman"/>
+          <w:sz w:val="28"/>
+          <w:szCs w:val="28"/>
+        </w:rPr>
+        <w:t xml:space="preserve">ч. </w:t>
+      </w:r>
+      <w:r>
+        <w:rPr>
+          <w:rFonts w:ascii="Times New Roman" w:hAnsi="Times New Roman" w:cs="Times New Roman"/>
+          <w:sz w:val="28"/>
+          <w:szCs w:val="28"/>
+        </w:rPr>
+        <w:t>2</w:t>
+      </w:r>
+      <w:r>
+        <w:rPr>
+          <w:rFonts w:ascii="Times New Roman" w:hAnsi="Times New Roman" w:cs="Times New Roman"/>
+          <w:sz w:val="28"/>
+          <w:szCs w:val="28"/>
+        </w:rPr>
+        <w:t>)</w:t>
+      </w:r>
+    </w:p>
+    <w:p>
+      <w:pPr>
+        <w:jc w:val="center"/>
+        <w:rPr>
+          <w:rFonts w:ascii="Times New Roman" w:hAnsi="Times New Roman" w:cs="Times New Roman"/>
+          <w:sz w:val="28"/>
+          <w:szCs w:val="28"/>
+        </w:rPr>
+      </w:pPr>
+    </w:p>
+    <w:p>
+      <w:pPr>
+        <w:jc w:val="center"/>
+        <w:rPr>
+          <w:rFonts w:ascii="Times New Roman" w:hAnsi="Times New Roman" w:cs="Times New Roman"/>
+          <w:sz w:val="28"/>
+          <w:szCs w:val="28"/>
+        </w:rPr>
+      </w:pPr>
+      <w:r>
+        <w:rPr>
+          <w:rFonts w:ascii="Times New Roman" w:hAnsi="Times New Roman" w:cs="Times New Roman"/>
+          <w:sz w:val="28"/>
+          <w:szCs w:val="28"/>
+        </w:rPr>
+        <w:lastRenderedPageBreak/>
+        <w:drawing>
+          <wp:inline distT="0" distB="0" distL="0" distR="0" wp14:anchorId="7E900C04" wp14:editId="7729E551">
+            <wp:extent cx="4435224" cy="6043184"/>
+            <wp:effectExtent l="0" t="0" r="3810" b="0"/>
+            <wp:docPr id="2" name="Рисунок 2"/>
+            <wp:cNvGraphicFramePr>
+              <a:graphicFrameLocks xmlns:a="http://schemas.openxmlformats.org/drawingml/2006/main" noChangeAspect="1"/>
+            </wp:cNvGraphicFramePr>
+            <a:graphic xmlns:a="http://schemas.openxmlformats.org/drawingml/2006/main">
+              <a:graphicData uri="http://schemas.openxmlformats.org/drawingml/2006/picture">
+                <pic:pic xmlns:pic="http://schemas.openxmlformats.org/drawingml/2006/picture">
+                  <pic:nvPicPr>
+                    <pic:cNvPr id="1" name=""/>
+                    <pic:cNvPicPr/>
+                  </pic:nvPicPr>
+                  <pic:blipFill>
+                    <a:blip r:embed="rId9"/>
+                    <a:stretch>
+                      <a:fillRect/>
+                    </a:stretch>
+                  </pic:blipFill>
+                  <pic:spPr>
+                    <a:xfrm>
+                      <a:off x="0" y="0"/>
+                      <a:ext cx="4435224" cy="6043184"/>
+                    </a:xfrm>
+                    <a:prstGeom prst="rect">
+                      <a:avLst/>
+                    </a:prstGeom>
+                  </pic:spPr>
+                </pic:pic>
+              </a:graphicData>
+            </a:graphic>
+          </wp:inline>
+        </w:drawing>
+      </w:r>
+    </w:p>
+    <w:p>
+      <w:pPr>
+        <w:jc w:val="center"/>
+        <w:rPr>
+          <w:rFonts w:ascii="Times New Roman" w:hAnsi="Times New Roman" w:cs="Times New Roman"/>
+          <w:sz w:val="28"/>
+          <w:szCs w:val="28"/>
+        </w:rPr>
+      </w:pPr>
+      <w:r>
+        <w:rPr>
+          <w:rFonts w:ascii="Times New Roman" w:hAnsi="Times New Roman" w:cs="Times New Roman"/>
+          <w:sz w:val="28"/>
+          <w:szCs w:val="28"/>
+        </w:rPr>
+        <w:t xml:space="preserve">Рис. </w:t>
+      </w:r>
+      <w:r>
+        <w:rPr>
+          <w:rFonts w:ascii="Times New Roman" w:hAnsi="Times New Roman" w:cs="Times New Roman"/>
+          <w:sz w:val="28"/>
+          <w:szCs w:val="28"/>
+          <w:lang w:val="en-US"/>
+        </w:rPr>
+        <w:t>3</w:t>
+      </w:r>
+      <w:r>
+        <w:rPr>
+          <w:rFonts w:ascii="Times New Roman" w:hAnsi="Times New Roman" w:cs="Times New Roman"/>
+          <w:sz w:val="28"/>
+          <w:szCs w:val="28"/>
+        </w:rPr>
+        <w:t xml:space="preserve"> – Скриншот </w:t>
       </w:r>
       <w:r>
         <w:rPr>
@@ -3410,7 +3558,7 @@
   <w:style w:type="paragraph" w:default="1" w:styleId="a">
     <w:name w:val="Normal"/>
     <w:qFormat/>
-    <w:rsid w:val="00A53E07"/>
+    <w:rsid w:val="00F01370"/>
     <w:pPr>
       <w:widowControl w:val="0"/>
       <w:suppressAutoHyphens/>

</xml_diff>